<commit_message>
changed video file name
</commit_message>
<xml_diff>
--- a/data/summaries/summary.docx
+++ b/data/summaries/summary.docx
@@ -7,73 +7,119 @@
         <w:pStyle w:val="FirstParagraph"/>
       </w:pPr>
       <w:r>
-        <w:t xml:space="preserve">The transcript introduces an app designed to help users, particularly those in their 20s and 30s, reduce excessive phone usage and enhance productivity. The app serves as a tool to block and limit access to social media and entertainment, positioning itself as a more reliable alternative to Apple Screen Time. The key concept revolves around transforming smartphones from distractions into productivity tools by managing screen time effectively. This service operates on a subscription model, targeting individuals who seek to reclaim control over their attention from companies that commoditize it.</w:t>
+        <w:t xml:space="preserve">The transcript features Alberto discussing an app designed for individuals in their 20s and 30s who find themselves spending excessive time on their smartphones. Here are the key points and concepts:</w:t>
       </w:r>
     </w:p>
     <w:p>
       <w:pPr>
-        <w:pStyle w:val="BodyText"/>
-      </w:pPr>
-      <w:r>
-        <w:t xml:space="preserve">Key Points and Concepts:</w:t>
-      </w:r>
-      <w:r>
-        <w:t xml:space="preserve"> </w:t>
-      </w:r>
-      <w:r>
-        <w:t xml:space="preserve">- Target Audience: The app is aimed at individuals in their 20s and 30s who feel they spend too much time on their phones.</w:t>
-      </w:r>
-      <w:r>
-        <w:t xml:space="preserve"> </w:t>
-      </w:r>
-      <w:r>
-        <w:t xml:space="preserve">- Purpose: It seeks to limit social media and entertainment usage, thereby enhancing productivity.</w:t>
-      </w:r>
-      <w:r>
-        <w:t xml:space="preserve"> </w:t>
-      </w:r>
-      <w:r>
-        <w:t xml:space="preserve">- Unique Selling Proposition: Unlike Apple Screen Time, this app claims to provide a more reliable solution for managing phone usage.</w:t>
-      </w:r>
-      <w:r>
-        <w:t xml:space="preserve"> </w:t>
-      </w:r>
-      <w:r>
-        <w:t xml:space="preserve">- Business Model: The app is subscription-based, appealing to users wanting to regain control over their attention.</w:t>
+        <w:numPr>
+          <w:numId w:val="1001"/>
+          <w:ilvl w:val="0"/>
+        </w:numPr>
+      </w:pPr>
+      <w:r>
+        <w:rPr>
+          <w:b/>
+        </w:rPr>
+        <w:t xml:space="preserve">Target Audience</w:t>
+      </w:r>
+      <w:r>
+        <w:t xml:space="preserve">: The app is specifically aimed at young adults who feel overwhelmed by the time they spend on their phones, particularly on social media and entertainment platforms.</w:t>
       </w:r>
     </w:p>
     <w:p>
       <w:pPr>
-        <w:pStyle w:val="BodyText"/>
-      </w:pPr>
-      <w:r>
-        <w:t xml:space="preserve">Key Definitions:</w:t>
-      </w:r>
-      <w:r>
-        <w:t xml:space="preserve"> </w:t>
-      </w:r>
-      <w:r>
-        <w:t xml:space="preserve">- Productivity Tool: A method or application that enhances efficiency and focus by minimizing distractions.</w:t>
-      </w:r>
-      <w:r>
-        <w:t xml:space="preserve"> </w:t>
-      </w:r>
-      <w:r>
-        <w:t xml:space="preserve">- Subscription Model: A business approach where customers pay a recurring fee to access a product or service.</w:t>
+        <w:numPr>
+          <w:numId w:val="1001"/>
+          <w:ilvl w:val="0"/>
+        </w:numPr>
+      </w:pPr>
+      <w:r>
+        <w:rPr>
+          <w:b/>
+        </w:rPr>
+        <w:t xml:space="preserve">Purpose of the App</w:t>
+      </w:r>
+      <w:r>
+        <w:t xml:space="preserve">: It aims to transform smartphones from time-wasting devices into productivity tools. The app offers a more reliable way to restrict phone usage compared to existing solutions like Apple Screen Time.</w:t>
       </w:r>
     </w:p>
     <w:p>
       <w:pPr>
-        <w:pStyle w:val="BodyText"/>
-      </w:pPr>
-      <w:r>
-        <w:t xml:space="preserve">Example Problem:</w:t>
-      </w:r>
-      <w:r>
-        <w:t xml:space="preserve"> </w:t>
-      </w:r>
-      <w:r>
-        <w:t xml:space="preserve">A user spends 4 hours daily on social media, impacting their work efficiency. By using this app, they could potentially reduce social media time to 1 hour, reallocating the remaining 3 hours to productive activities, thereby improving overall productivity.</w:t>
+        <w:numPr>
+          <w:numId w:val="1001"/>
+          <w:ilvl w:val="0"/>
+        </w:numPr>
+      </w:pPr>
+      <w:r>
+        <w:rPr>
+          <w:b/>
+        </w:rPr>
+        <w:t xml:space="preserve">Subscription Model</w:t>
+      </w:r>
+      <w:r>
+        <w:t xml:space="preserve">: The app operates on a subscription basis, targeting individuals who are frustrated with how companies capitalize on their attention and wish to regain control over their smartphone use.</w:t>
+      </w:r>
+    </w:p>
+    <w:p>
+      <w:pPr>
+        <w:pStyle w:val="Compact"/>
+        <w:numPr>
+          <w:numId w:val="1001"/>
+          <w:ilvl w:val="0"/>
+        </w:numPr>
+      </w:pPr>
+      <w:r>
+        <w:rPr>
+          <w:b/>
+        </w:rPr>
+        <w:t xml:space="preserve">Key Definition</w:t>
+      </w:r>
+      <w:r>
+        <w:t xml:space="preserve">:</w:t>
+      </w:r>
+    </w:p>
+    <w:p>
+      <w:pPr>
+        <w:pStyle w:val="Compact"/>
+        <w:numPr>
+          <w:numId w:val="1002"/>
+          <w:ilvl w:val="1"/>
+        </w:numPr>
+      </w:pPr>
+      <w:r>
+        <w:rPr>
+          <w:b/>
+        </w:rPr>
+        <w:t xml:space="preserve">Productivity Tool</w:t>
+      </w:r>
+      <w:r>
+        <w:t xml:space="preserve">: A tool or software that helps users manage their time and tasks more efficiently, turning distractions into productive activities.</w:t>
+      </w:r>
+    </w:p>
+    <w:p>
+      <w:pPr>
+        <w:numPr>
+          <w:numId w:val="1001"/>
+          <w:ilvl w:val="0"/>
+        </w:numPr>
+      </w:pPr>
+      <w:r>
+        <w:rPr>
+          <w:b/>
+        </w:rPr>
+        <w:t xml:space="preserve">Example Problem</w:t>
+      </w:r>
+      <w:r>
+        <w:t xml:space="preserve">: A user spends several hours daily on social media and entertainment apps, reducing their productivity. By using this app, they can set limits on these activities, converting their phone into a tool that aids in achieving their personal and professional goals.</w:t>
+      </w:r>
+    </w:p>
+    <w:p>
+      <w:pPr>
+        <w:pStyle w:val="FirstParagraph"/>
+      </w:pPr>
+      <w:r>
+        <w:t xml:space="preserve">Overall, the app provides a solution for those looking to balance their digital consumption and enhance productivity by minimizing distractions from their smartphones.</w:t>
       </w:r>
     </w:p>
     <w:sectPr/>
@@ -312,11 +358,120 @@
       </w:pPr>
     </w:lvl>
   </w:abstractNum>
+  <w:abstractNum w:abstractNumId="991">
+    <w:nsid w:val="ea454b4c"/>
+    <w:multiLevelType w:val="multilevel"/>
+    <w:lvl w:ilvl="0">
+      <w:numFmt w:val="bullet"/>
+      <w:lvlText w:val="•"/>
+      <w:lvlJc w:val="left"/>
+      <w:pPr>
+        <w:tabs>
+          <w:tab w:val="num" w:pos="0"/>
+        </w:tabs>
+        <w:ind w:left="480" w:hanging="480"/>
+      </w:pPr>
+    </w:lvl>
+    <w:lvl w:ilvl="1">
+      <w:numFmt w:val="bullet"/>
+      <w:lvlText w:val="–"/>
+      <w:lvlJc w:val="left"/>
+      <w:pPr>
+        <w:tabs>
+          <w:tab w:val="num" w:pos="720"/>
+        </w:tabs>
+        <w:ind w:left="1200" w:hanging="480"/>
+      </w:pPr>
+    </w:lvl>
+    <w:lvl w:ilvl="2">
+      <w:numFmt w:val="bullet"/>
+      <w:lvlText w:val="•"/>
+      <w:lvlJc w:val="left"/>
+      <w:pPr>
+        <w:tabs>
+          <w:tab w:val="num" w:pos="1440"/>
+        </w:tabs>
+        <w:ind w:left="1920" w:hanging="480"/>
+      </w:pPr>
+    </w:lvl>
+    <w:lvl w:ilvl="3">
+      <w:numFmt w:val="bullet"/>
+      <w:lvlText w:val="–"/>
+      <w:lvlJc w:val="left"/>
+      <w:pPr>
+        <w:tabs>
+          <w:tab w:val="num" w:pos="2160"/>
+        </w:tabs>
+        <w:ind w:left="2640" w:hanging="480"/>
+      </w:pPr>
+    </w:lvl>
+    <w:lvl w:ilvl="4">
+      <w:numFmt w:val="bullet"/>
+      <w:lvlText w:val="•"/>
+      <w:lvlJc w:val="left"/>
+      <w:pPr>
+        <w:tabs>
+          <w:tab w:val="num" w:pos="2880"/>
+        </w:tabs>
+        <w:ind w:left="3360" w:hanging="480"/>
+      </w:pPr>
+    </w:lvl>
+    <w:lvl w:ilvl="5">
+      <w:numFmt w:val="bullet"/>
+      <w:lvlText w:val="–"/>
+      <w:lvlJc w:val="left"/>
+      <w:pPr>
+        <w:tabs>
+          <w:tab w:val="num" w:pos="3600"/>
+        </w:tabs>
+        <w:ind w:left="4080" w:hanging="480"/>
+      </w:pPr>
+    </w:lvl>
+    <w:lvl w:ilvl="6">
+      <w:numFmt w:val="bullet"/>
+      <w:lvlText w:val="•"/>
+      <w:lvlJc w:val="left"/>
+      <w:pPr>
+        <w:tabs>
+          <w:tab w:val="num" w:pos="4320"/>
+        </w:tabs>
+        <w:ind w:left="4800" w:hanging="480"/>
+      </w:pPr>
+    </w:lvl>
+    <w:lvl w:ilvl="7">
+      <w:numFmt w:val="bullet"/>
+      <w:lvlText w:val="–"/>
+      <w:lvlJc w:val="left"/>
+      <w:pPr>
+        <w:tabs>
+          <w:tab w:val="num" w:pos="5040"/>
+        </w:tabs>
+        <w:ind w:left="5520" w:hanging="480"/>
+      </w:pPr>
+    </w:lvl>
+    <w:lvl w:ilvl="8">
+      <w:numFmt w:val="bullet"/>
+      <w:lvlText w:val="•"/>
+      <w:lvlJc w:val="left"/>
+      <w:pPr>
+        <w:tabs>
+          <w:tab w:val="num" w:pos="5760"/>
+        </w:tabs>
+        <w:ind w:left="6240" w:hanging="480"/>
+      </w:pPr>
+    </w:lvl>
+  </w:abstractNum>
   <w:num w:numId="1000">
     <w:abstractNumId w:val="990"/>
   </w:num>
   <w:num w:numId="1000">
     <w:abstractNumId w:val="990"/>
+  </w:num>
+  <w:num w:numId="1001">
+    <w:abstractNumId w:val="991"/>
+  </w:num>
+  <w:num w:numId="1002">
+    <w:abstractNumId w:val="991"/>
   </w:num>
 </w:numbering>
 </file>

</xml_diff>